<commit_message>
[Fix] Descriptions in Building with Visual Studio.docx are changed from 2019 to 2022
</commit_message>
<xml_diff>
--- a/src/win/VisualStudio/Building with Visual Studio.docx
+++ b/src/win/VisualStudio/Building with Visual Studio.docx
@@ -1,43 +1,39 @@
 
 <file path=word/document.xml><?xml version="1.0" encoding="utf-8"?>
-<w:document xmlns:wpc="http://schemas.microsoft.com/office/word/2010/wordprocessingCanvas" xmlns:mc="http://schemas.openxmlformats.org/markup-compatibility/2006" xmlns:o="urn:schemas-microsoft-com:office:office" xmlns:r="http://schemas.openxmlformats.org/officeDocument/2006/relationships" xmlns:m="http://schemas.openxmlformats.org/officeDocument/2006/math" xmlns:v="urn:schemas-microsoft-com:vml" xmlns:wp14="http://schemas.microsoft.com/office/word/2010/wordprocessingDrawing" xmlns:wp="http://schemas.openxmlformats.org/drawingml/2006/wordprocessingDrawing" xmlns:w10="urn:schemas-microsoft-com:office:word" xmlns:w="http://schemas.openxmlformats.org/wordprocessingml/2006/main" xmlns:w14="http://schemas.microsoft.com/office/word/2010/wordml" xmlns:w15="http://schemas.microsoft.com/office/word/2012/wordml" xmlns:wpg="http://schemas.microsoft.com/office/word/2010/wordprocessingGroup" xmlns:wpi="http://schemas.microsoft.com/office/word/2010/wordprocessingInk" xmlns:wne="http://schemas.microsoft.com/office/word/2006/wordml" xmlns:wps="http://schemas.microsoft.com/office/word/2010/wordprocessingShape" mc:Ignorable="w14 w15 wp14">
+<w:document xmlns:wpc="http://schemas.microsoft.com/office/word/2010/wordprocessingCanvas" xmlns:cx="http://schemas.microsoft.com/office/drawing/2014/chartex" xmlns:cx1="http://schemas.microsoft.com/office/drawing/2015/9/8/chartex" xmlns:cx2="http://schemas.microsoft.com/office/drawing/2015/10/21/chartex" xmlns:cx3="http://schemas.microsoft.com/office/drawing/2016/5/9/chartex" xmlns:cx4="http://schemas.microsoft.com/office/drawing/2016/5/10/chartex" xmlns:cx5="http://schemas.microsoft.com/office/drawing/2016/5/11/chartex" xmlns:cx6="http://schemas.microsoft.com/office/drawing/2016/5/12/chartex" xmlns:cx7="http://schemas.microsoft.com/office/drawing/2016/5/13/chartex" xmlns:cx8="http://schemas.microsoft.com/office/drawing/2016/5/14/chartex" xmlns:mc="http://schemas.openxmlformats.org/markup-compatibility/2006" xmlns:aink="http://schemas.microsoft.com/office/drawing/2016/ink" xmlns:am3d="http://schemas.microsoft.com/office/drawing/2017/model3d" xmlns:o="urn:schemas-microsoft-com:office:office" xmlns:oel="http://schemas.microsoft.com/office/2019/extlst" xmlns:r="http://schemas.openxmlformats.org/officeDocument/2006/relationships" xmlns:m="http://schemas.openxmlformats.org/officeDocument/2006/math" xmlns:v="urn:schemas-microsoft-com:vml" xmlns:wp14="http://schemas.microsoft.com/office/word/2010/wordprocessingDrawing" xmlns:wp="http://schemas.openxmlformats.org/drawingml/2006/wordprocessingDrawing" xmlns:w10="urn:schemas-microsoft-com:office:word" xmlns:w="http://schemas.openxmlformats.org/wordprocessingml/2006/main" xmlns:w14="http://schemas.microsoft.com/office/word/2010/wordml" xmlns:w15="http://schemas.microsoft.com/office/word/2012/wordml" xmlns:w16cex="http://schemas.microsoft.com/office/word/2018/wordml/cex" xmlns:w16cid="http://schemas.microsoft.com/office/word/2016/wordml/cid" xmlns:w16="http://schemas.microsoft.com/office/word/2018/wordml" xmlns:w16sdtdh="http://schemas.microsoft.com/office/word/2020/wordml/sdtdatahash" xmlns:w16se="http://schemas.microsoft.com/office/word/2015/wordml/symex" xmlns:wpg="http://schemas.microsoft.com/office/word/2010/wordprocessingGroup" xmlns:wpi="http://schemas.microsoft.com/office/word/2010/wordprocessingInk" xmlns:wne="http://schemas.microsoft.com/office/word/2006/wordml" xmlns:wps="http://schemas.microsoft.com/office/word/2010/wordprocessingShape" mc:Ignorable="w14 w15 w16se w16cid w16 w16cex w16sdtdh wp14">
   <w:body>
     <w:p>
       <w:r>
-        <w:t xml:space="preserve">These instructions were developed for building and developing </w:t>
-      </w:r>
-      <w:proofErr w:type="spellStart"/>
-      <w:r>
-        <w:t>Angband</w:t>
-      </w:r>
-      <w:proofErr w:type="spellEnd"/>
-      <w:r>
-        <w:t xml:space="preserve"> using Visual Studio 2019 Community Edition (the free version of VS). As of the writing of these instructions, </w:t>
-      </w:r>
-      <w:proofErr w:type="spellStart"/>
-      <w:r>
-        <w:t>Angband</w:t>
-      </w:r>
-      <w:proofErr w:type="spellEnd"/>
-      <w:r>
-        <w:t xml:space="preserve"> 4.2.0 is the supported version, but the ‘master’ version contains additional changes and fixes, some of which are needed to build with VS. Those will be noted below.</w:t>
-      </w:r>
-    </w:p>
-    <w:p>
-      <w:pPr>
-        <w:pStyle w:val="ListParagraph"/>
+        <w:t xml:space="preserve">These instructions were developed for building and developing Angband using Visual Studio </w:t>
+      </w:r>
+      <w:r>
+        <w:t>2022</w:t>
+      </w:r>
+      <w:r>
+        <w:t xml:space="preserve"> Community Edition (the free version of VS). As of the writing of these instructions, Angband 4.2.0 is the supported version, but the ‘master’ version contains additional changes and fixes, some of which are needed to build with VS. Those will be noted below.</w:t>
+      </w:r>
+    </w:p>
+    <w:p>
+      <w:pPr>
+        <w:pStyle w:val="a3"/>
         <w:numPr>
           <w:ilvl w:val="0"/>
           <w:numId w:val="1"/>
         </w:numPr>
       </w:pPr>
       <w:r>
-        <w:t>Install Visual Studio Community 2019 from Microsoft.</w:t>
-      </w:r>
-    </w:p>
-    <w:p>
-      <w:pPr>
-        <w:pStyle w:val="ListParagraph"/>
+        <w:t xml:space="preserve">Install Visual Studio Community </w:t>
+      </w:r>
+      <w:r>
+        <w:t>2022</w:t>
+      </w:r>
+      <w:r>
+        <w:t xml:space="preserve"> from Microsoft.</w:t>
+      </w:r>
+    </w:p>
+    <w:p>
+      <w:pPr>
+        <w:pStyle w:val="a3"/>
         <w:numPr>
           <w:ilvl w:val="1"/>
           <w:numId w:val="1"/>
@@ -49,7 +45,7 @@
     </w:p>
     <w:p>
       <w:pPr>
-        <w:pStyle w:val="ListParagraph"/>
+        <w:pStyle w:val="a3"/>
         <w:numPr>
           <w:ilvl w:val="1"/>
           <w:numId w:val="1"/>
@@ -95,7 +91,7 @@
     </w:p>
     <w:p>
       <w:pPr>
-        <w:pStyle w:val="ListParagraph"/>
+        <w:pStyle w:val="a3"/>
         <w:numPr>
           <w:ilvl w:val="1"/>
           <w:numId w:val="1"/>
@@ -110,7 +106,7 @@
     </w:p>
     <w:p>
       <w:pPr>
-        <w:pStyle w:val="ListParagraph"/>
+        <w:pStyle w:val="a3"/>
         <w:numPr>
           <w:ilvl w:val="1"/>
           <w:numId w:val="1"/>
@@ -122,7 +118,7 @@
     </w:p>
     <w:p>
       <w:pPr>
-        <w:pStyle w:val="ListParagraph"/>
+        <w:pStyle w:val="a3"/>
         <w:numPr>
           <w:ilvl w:val="1"/>
           <w:numId w:val="1"/>
@@ -134,35 +130,19 @@
     </w:p>
     <w:p>
       <w:pPr>
-        <w:pStyle w:val="ListParagraph"/>
-        <w:numPr>
-          <w:ilvl w:val="1"/>
-          <w:numId w:val="1"/>
-        </w:numPr>
-      </w:pPr>
-      <w:r>
-        <w:t xml:space="preserve">Under Extensions-&gt;Manage Extensions I searched for </w:t>
-      </w:r>
-      <w:proofErr w:type="spellStart"/>
-      <w:r>
-        <w:t>Git</w:t>
-      </w:r>
-      <w:proofErr w:type="spellEnd"/>
-      <w:r>
-        <w:t xml:space="preserve">. There are several extensions that support </w:t>
-      </w:r>
-      <w:proofErr w:type="spellStart"/>
-      <w:r>
-        <w:t>Git</w:t>
-      </w:r>
-      <w:proofErr w:type="spellEnd"/>
-      <w:r>
-        <w:t>, the one I chose was “GitHub Extension for Visual Studio”, created by GitHub, It is version 2.10.8.8132 and was free.</w:t>
-      </w:r>
-    </w:p>
-    <w:p>
-      <w:pPr>
-        <w:pStyle w:val="ListParagraph"/>
+        <w:pStyle w:val="a3"/>
+        <w:numPr>
+          <w:ilvl w:val="1"/>
+          <w:numId w:val="1"/>
+        </w:numPr>
+      </w:pPr>
+      <w:r>
+        <w:t>Under Extensions-&gt;Manage Extensions I searched for Git. There are several extensions that support Git, the one I chose was “GitHub Extension for Visual Studio”, created by GitHub, It is version 2.10.8.8132 and was free.</w:t>
+      </w:r>
+    </w:p>
+    <w:p>
+      <w:pPr>
+        <w:pStyle w:val="a3"/>
         <w:numPr>
           <w:ilvl w:val="0"/>
           <w:numId w:val="1"/>
@@ -180,7 +160,7 @@
     </w:p>
     <w:p>
       <w:pPr>
-        <w:pStyle w:val="ListParagraph"/>
+        <w:pStyle w:val="a3"/>
         <w:numPr>
           <w:ilvl w:val="1"/>
           <w:numId w:val="1"/>
@@ -198,22 +178,14 @@
     </w:p>
     <w:p>
       <w:pPr>
-        <w:pStyle w:val="ListParagraph"/>
-        <w:numPr>
-          <w:ilvl w:val="1"/>
-          <w:numId w:val="1"/>
-        </w:numPr>
-      </w:pPr>
-      <w:r>
-        <w:t xml:space="preserve">Once you have </w:t>
-      </w:r>
-      <w:proofErr w:type="spellStart"/>
-      <w:r>
-        <w:t>github</w:t>
-      </w:r>
-      <w:proofErr w:type="spellEnd"/>
-      <w:r>
-        <w:t xml:space="preserve"> credentials and they are validated</w:t>
+        <w:pStyle w:val="a3"/>
+        <w:numPr>
+          <w:ilvl w:val="1"/>
+          <w:numId w:val="1"/>
+        </w:numPr>
+      </w:pPr>
+      <w:r>
+        <w:t>Once you have github credentials and they are validated</w:t>
       </w:r>
       <w:r>
         <w:t xml:space="preserve"> via email</w:t>
@@ -224,51 +196,19 @@
     </w:p>
     <w:p>
       <w:pPr>
-        <w:pStyle w:val="ListParagraph"/>
-        <w:numPr>
-          <w:ilvl w:val="1"/>
-          <w:numId w:val="1"/>
-        </w:numPr>
-      </w:pPr>
-      <w:r>
-        <w:t xml:space="preserve">Point your browser at the master </w:t>
-      </w:r>
-      <w:proofErr w:type="spellStart"/>
-      <w:r>
-        <w:t>angband</w:t>
-      </w:r>
-      <w:proofErr w:type="spellEnd"/>
-      <w:r>
-        <w:t xml:space="preserve"> </w:t>
-      </w:r>
-      <w:proofErr w:type="spellStart"/>
-      <w:r>
-        <w:t>respository</w:t>
-      </w:r>
-      <w:proofErr w:type="spellEnd"/>
-      <w:r>
-        <w:t>: github.com/</w:t>
-      </w:r>
-      <w:proofErr w:type="spellStart"/>
-      <w:r>
-        <w:t>angband</w:t>
-      </w:r>
-      <w:proofErr w:type="spellEnd"/>
-      <w:r>
-        <w:t>/</w:t>
-      </w:r>
-      <w:proofErr w:type="spellStart"/>
-      <w:r>
-        <w:t>angband</w:t>
-      </w:r>
-      <w:proofErr w:type="spellEnd"/>
-      <w:r>
-        <w:t>.</w:t>
-      </w:r>
-    </w:p>
-    <w:p>
-      <w:pPr>
-        <w:pStyle w:val="ListParagraph"/>
+        <w:pStyle w:val="a3"/>
+        <w:numPr>
+          <w:ilvl w:val="1"/>
+          <w:numId w:val="1"/>
+        </w:numPr>
+      </w:pPr>
+      <w:r>
+        <w:t>Point your browser at the master angband respository: github.com/angband/angband.</w:t>
+      </w:r>
+    </w:p>
+    <w:p>
+      <w:pPr>
+        <w:pStyle w:val="a3"/>
         <w:numPr>
           <w:ilvl w:val="1"/>
           <w:numId w:val="1"/>
@@ -280,7 +220,7 @@
     </w:p>
     <w:p>
       <w:pPr>
-        <w:pStyle w:val="ListParagraph"/>
+        <w:pStyle w:val="a3"/>
         <w:numPr>
           <w:ilvl w:val="0"/>
           <w:numId w:val="1"/>
@@ -292,7 +232,7 @@
     </w:p>
     <w:p>
       <w:pPr>
-        <w:pStyle w:val="ListParagraph"/>
+        <w:pStyle w:val="a3"/>
         <w:numPr>
           <w:ilvl w:val="1"/>
           <w:numId w:val="1"/>
@@ -304,7 +244,7 @@
     </w:p>
     <w:p>
       <w:pPr>
-        <w:pStyle w:val="ListParagraph"/>
+        <w:pStyle w:val="a3"/>
         <w:numPr>
           <w:ilvl w:val="1"/>
           <w:numId w:val="1"/>
@@ -319,7 +259,7 @@
     </w:p>
     <w:p>
       <w:pPr>
-        <w:pStyle w:val="ListParagraph"/>
+        <w:pStyle w:val="a3"/>
         <w:numPr>
           <w:ilvl w:val="1"/>
           <w:numId w:val="1"/>
@@ -334,7 +274,7 @@
     </w:p>
     <w:p>
       <w:pPr>
-        <w:pStyle w:val="ListParagraph"/>
+        <w:pStyle w:val="a3"/>
         <w:numPr>
           <w:ilvl w:val="0"/>
           <w:numId w:val="1"/>
@@ -355,21 +295,19 @@
       <w:r>
         <w:t xml:space="preserve"> where you will build &amp; develop </w:t>
       </w:r>
-      <w:proofErr w:type="spellStart"/>
       <w:r>
         <w:t>A</w:t>
       </w:r>
       <w:r>
         <w:t>ngband</w:t>
       </w:r>
-      <w:proofErr w:type="spellEnd"/>
       <w:r>
         <w:t xml:space="preserve">. </w:t>
       </w:r>
     </w:p>
     <w:p>
       <w:pPr>
-        <w:pStyle w:val="ListParagraph"/>
+        <w:pStyle w:val="a3"/>
         <w:numPr>
           <w:ilvl w:val="1"/>
           <w:numId w:val="1"/>
@@ -390,7 +328,7 @@
     </w:p>
     <w:p>
       <w:pPr>
-        <w:pStyle w:val="ListParagraph"/>
+        <w:pStyle w:val="a3"/>
         <w:numPr>
           <w:ilvl w:val="2"/>
           <w:numId w:val="1"/>
@@ -403,23 +341,7 @@
         <w:t xml:space="preserve">solution </w:t>
       </w:r>
       <w:r>
-        <w:t xml:space="preserve">folder to something that denotes not only that it’s for </w:t>
-      </w:r>
-      <w:proofErr w:type="spellStart"/>
-      <w:r>
-        <w:t>Angband</w:t>
-      </w:r>
-      <w:proofErr w:type="spellEnd"/>
-      <w:r>
-        <w:t xml:space="preserve"> but also which version of </w:t>
-      </w:r>
-      <w:proofErr w:type="spellStart"/>
-      <w:r>
-        <w:t>Angband</w:t>
-      </w:r>
-      <w:proofErr w:type="spellEnd"/>
-      <w:r>
-        <w:t>. For ex</w:t>
+        <w:t>folder to something that denotes not only that it’s for Angband but also which version of Angband. For ex</w:t>
       </w:r>
       <w:r>
         <w:t>ample, I have one named Angband_</w:t>
@@ -428,18 +350,10 @@
         <w:t xml:space="preserve">4.2.0 and another named </w:t>
       </w:r>
       <w:r>
-        <w:t>“</w:t>
-      </w:r>
-      <w:proofErr w:type="spellStart"/>
-      <w:r>
-        <w:t>Angband_</w:t>
-      </w:r>
-      <w:r>
-        <w:t>Master</w:t>
-      </w:r>
-      <w:proofErr w:type="spellEnd"/>
-      <w:r>
-        <w:t>”</w:t>
+        <w:t>“Angband_</w:t>
+      </w:r>
+      <w:r>
+        <w:t>Master”</w:t>
       </w:r>
       <w:r>
         <w:t xml:space="preserve"> and a third where I’m doing development for my personal variant.</w:t>
@@ -459,7 +373,7 @@
     </w:p>
     <w:p>
       <w:pPr>
-        <w:pStyle w:val="ListParagraph"/>
+        <w:pStyle w:val="a3"/>
         <w:numPr>
           <w:ilvl w:val="1"/>
           <w:numId w:val="1"/>
@@ -478,15 +392,7 @@
         <w:t xml:space="preserve">as a subfolder </w:t>
       </w:r>
       <w:r>
-        <w:t xml:space="preserve">within your solution folder, and name it </w:t>
-      </w:r>
-      <w:proofErr w:type="spellStart"/>
-      <w:r>
-        <w:t>Angband</w:t>
-      </w:r>
-      <w:proofErr w:type="spellEnd"/>
-      <w:r>
-        <w:t>. This will be your “</w:t>
+        <w:t>within your solution folder, and name it Angband. This will be your “</w:t>
       </w:r>
       <w:r>
         <w:t>project folder</w:t>
@@ -503,27 +409,19 @@
     </w:p>
     <w:p>
       <w:pPr>
-        <w:pStyle w:val="ListParagraph"/>
+        <w:pStyle w:val="a3"/>
         <w:numPr>
           <w:ilvl w:val="2"/>
           <w:numId w:val="1"/>
         </w:numPr>
       </w:pPr>
       <w:r>
-        <w:t xml:space="preserve">The checked-in VS files have a dependency on the project directory being named </w:t>
-      </w:r>
-      <w:proofErr w:type="spellStart"/>
-      <w:r>
-        <w:t>Angband</w:t>
-      </w:r>
-      <w:proofErr w:type="spellEnd"/>
-      <w:r>
-        <w:t>, so use exactly that.</w:t>
-      </w:r>
-    </w:p>
-    <w:p>
-      <w:pPr>
-        <w:pStyle w:val="ListParagraph"/>
+        <w:t>The checked-in VS files have a dependency on the project directory being named Angband, so use exactly that.</w:t>
+      </w:r>
+    </w:p>
+    <w:p>
+      <w:pPr>
+        <w:pStyle w:val="a3"/>
         <w:numPr>
           <w:ilvl w:val="2"/>
           <w:numId w:val="1"/>
@@ -543,20 +441,12 @@
         <w:t>n immediate</w:t>
       </w:r>
       <w:r>
-        <w:t xml:space="preserve"> sub-folder of the solution folder rather than mixing everything into one folder. Separating them allows you to later create other related projects underneath the same solution, for example for testing or tools or scripts that you use with </w:t>
-      </w:r>
-      <w:proofErr w:type="spellStart"/>
-      <w:r>
-        <w:t>Angband</w:t>
-      </w:r>
-      <w:proofErr w:type="spellEnd"/>
-      <w:r>
-        <w:t xml:space="preserve"> but aren’t part of the game itself. </w:t>
-      </w:r>
-    </w:p>
-    <w:p>
-      <w:pPr>
-        <w:pStyle w:val="ListParagraph"/>
+        <w:t xml:space="preserve"> sub-folder of the solution folder rather than mixing everything into one folder. Separating them allows you to later create other related projects underneath the same solution, for example for testing or tools or scripts that you use with Angband but aren’t part of the game itself. </w:t>
+      </w:r>
+    </w:p>
+    <w:p>
+      <w:pPr>
+        <w:pStyle w:val="a3"/>
         <w:numPr>
           <w:ilvl w:val="2"/>
           <w:numId w:val="1"/>
@@ -569,37 +459,24 @@
         <w:t xml:space="preserve">second </w:t>
       </w:r>
       <w:r>
-        <w:t xml:space="preserve">folder must be empty for </w:t>
-      </w:r>
-      <w:proofErr w:type="spellStart"/>
-      <w:r>
-        <w:t>Git</w:t>
-      </w:r>
-      <w:proofErr w:type="spellEnd"/>
-      <w:r>
-        <w:t xml:space="preserve"> Clone to work.</w:t>
-      </w:r>
-    </w:p>
-    <w:p>
-      <w:pPr>
-        <w:pStyle w:val="ListParagraph"/>
+        <w:t>folder must be empty for Git Clone to work.</w:t>
+      </w:r>
+    </w:p>
+    <w:p>
+      <w:pPr>
+        <w:pStyle w:val="a3"/>
         <w:numPr>
           <w:ilvl w:val="0"/>
           <w:numId w:val="1"/>
         </w:numPr>
       </w:pPr>
       <w:r>
-        <w:t xml:space="preserve">Clone </w:t>
-      </w:r>
-      <w:proofErr w:type="spellStart"/>
-      <w:r>
-        <w:t>Angband</w:t>
-      </w:r>
-      <w:proofErr w:type="spellEnd"/>
-    </w:p>
-    <w:p>
-      <w:pPr>
-        <w:pStyle w:val="ListParagraph"/>
+        <w:t>Clone Angband</w:t>
+      </w:r>
+    </w:p>
+    <w:p>
+      <w:pPr>
+        <w:pStyle w:val="a3"/>
         <w:numPr>
           <w:ilvl w:val="1"/>
           <w:numId w:val="1"/>
@@ -612,28 +489,12 @@
         <w:t xml:space="preserve"> window</w:t>
       </w:r>
       <w:r>
-        <w:t xml:space="preserve">, in addition to the GitHub section where you logged in, you should also see a “Local </w:t>
-      </w:r>
-      <w:proofErr w:type="spellStart"/>
-      <w:r>
-        <w:t>Git</w:t>
-      </w:r>
-      <w:proofErr w:type="spellEnd"/>
-      <w:r>
-        <w:t xml:space="preserve"> Repositories” section, with New, Add, </w:t>
-      </w:r>
-      <w:proofErr w:type="gramStart"/>
-      <w:r>
-        <w:t>Clone</w:t>
-      </w:r>
-      <w:proofErr w:type="gramEnd"/>
-      <w:r>
-        <w:t xml:space="preserve"> and View Options pulldowns. Click the Clone pulldown.</w:t>
-      </w:r>
-    </w:p>
-    <w:p>
-      <w:pPr>
-        <w:pStyle w:val="ListParagraph"/>
+        <w:t>, in addition to the GitHub section where you logged in, you should also see a “Local Git Repositories” section, with New, Add, Clone and View Options pulldowns. Click the Clone pulldown.</w:t>
+      </w:r>
+    </w:p>
+    <w:p>
+      <w:pPr>
+        <w:pStyle w:val="a3"/>
         <w:numPr>
           <w:ilvl w:val="1"/>
           <w:numId w:val="1"/>
@@ -643,42 +504,18 @@
         <w:t>In the (yellow) text box, where it says ‘enter the U</w:t>
       </w:r>
       <w:r>
-        <w:t xml:space="preserve">RL of a </w:t>
-      </w:r>
-      <w:proofErr w:type="spellStart"/>
-      <w:r>
-        <w:t>git</w:t>
-      </w:r>
-      <w:proofErr w:type="spellEnd"/>
-      <w:r>
-        <w:t xml:space="preserve"> repository’, enter the URL of your fork of master (don’t enter master!). For example, my </w:t>
-      </w:r>
-      <w:proofErr w:type="spellStart"/>
-      <w:r>
-        <w:t>Git</w:t>
-      </w:r>
-      <w:proofErr w:type="spellEnd"/>
-      <w:r>
-        <w:t xml:space="preserve"> ID is Eastwind921, so my fork was automatically named Eastwind921/</w:t>
-      </w:r>
-      <w:proofErr w:type="spellStart"/>
-      <w:r>
-        <w:t>angband</w:t>
-      </w:r>
-      <w:proofErr w:type="spellEnd"/>
-      <w:r>
-        <w:t>. Therefore to clone my fork I entered:</w:t>
-      </w:r>
-    </w:p>
-    <w:p>
-      <w:pPr>
-        <w:pStyle w:val="ListParagraph"/>
+        <w:t>RL of a git repository’, enter the URL of your fork of master (don’t enter master!). For example, my Git ID is Eastwind921, so my fork was automatically named Eastwind921/angband. Therefore to clone my fork I entered:</w:t>
+      </w:r>
+    </w:p>
+    <w:p>
+      <w:pPr>
+        <w:pStyle w:val="a3"/>
         <w:ind w:left="1080"/>
       </w:pPr>
-      <w:hyperlink r:id="rId5" w:history="1">
+      <w:hyperlink r:id="rId7" w:history="1">
         <w:r>
           <w:rPr>
-            <w:rStyle w:val="Hyperlink"/>
+            <w:rStyle w:val="a4"/>
           </w:rPr>
           <w:t>http://github.com/Eastwind921/angband</w:t>
         </w:r>
@@ -692,7 +529,7 @@
     </w:p>
     <w:p>
       <w:pPr>
-        <w:pStyle w:val="ListParagraph"/>
+        <w:pStyle w:val="a3"/>
         <w:numPr>
           <w:ilvl w:val="1"/>
           <w:numId w:val="1"/>
@@ -704,7 +541,7 @@
     </w:p>
     <w:p>
       <w:pPr>
-        <w:pStyle w:val="ListParagraph"/>
+        <w:pStyle w:val="a3"/>
         <w:numPr>
           <w:ilvl w:val="1"/>
           <w:numId w:val="1"/>
@@ -723,20 +560,12 @@
         <w:t>si</w:t>
       </w:r>
       <w:r>
-        <w:t xml:space="preserve">vely Clone Submodules checked, but I don’t know if there are any submodules for </w:t>
-      </w:r>
-      <w:proofErr w:type="spellStart"/>
-      <w:r>
-        <w:t>angband</w:t>
-      </w:r>
-      <w:proofErr w:type="spellEnd"/>
-      <w:r>
-        <w:t>.</w:t>
-      </w:r>
-    </w:p>
-    <w:p>
-      <w:pPr>
-        <w:pStyle w:val="ListParagraph"/>
+        <w:t>vely Clone Submodules checked, but I don’t know if there are any submodules for angband.</w:t>
+      </w:r>
+    </w:p>
+    <w:p>
+      <w:pPr>
+        <w:pStyle w:val="a3"/>
         <w:numPr>
           <w:ilvl w:val="1"/>
           <w:numId w:val="1"/>
@@ -754,7 +583,7 @@
     </w:p>
     <w:p>
       <w:pPr>
-        <w:pStyle w:val="ListParagraph"/>
+        <w:pStyle w:val="a3"/>
         <w:numPr>
           <w:ilvl w:val="1"/>
           <w:numId w:val="1"/>
@@ -776,23 +605,7 @@
         <w:t xml:space="preserve">only </w:t>
       </w:r>
       <w:r>
-        <w:t xml:space="preserve">your project folder, named </w:t>
-      </w:r>
-      <w:proofErr w:type="spellStart"/>
-      <w:r>
-        <w:t>Angband</w:t>
-      </w:r>
-      <w:proofErr w:type="spellEnd"/>
-      <w:r>
-        <w:t xml:space="preserve">, and the </w:t>
-      </w:r>
-      <w:proofErr w:type="spellStart"/>
-      <w:r>
-        <w:t>Angband</w:t>
-      </w:r>
-      <w:proofErr w:type="spellEnd"/>
-      <w:r>
-        <w:t xml:space="preserve"> </w:t>
+        <w:t xml:space="preserve">your project folder, named Angband, and the Angband </w:t>
       </w:r>
       <w:r>
         <w:t xml:space="preserve">project </w:t>
@@ -801,15 +614,7 @@
         <w:t>folder should</w:t>
       </w:r>
       <w:r>
-        <w:t xml:space="preserve"> contain a number of files and directories, including the </w:t>
-      </w:r>
-      <w:proofErr w:type="spellStart"/>
-      <w:r>
-        <w:t>src</w:t>
-      </w:r>
-      <w:proofErr w:type="spellEnd"/>
-      <w:r>
-        <w:t xml:space="preserve"> and lib</w:t>
+        <w:t xml:space="preserve"> contain a number of files and directories, including the src and lib</w:t>
       </w:r>
       <w:r>
         <w:t xml:space="preserve"> folders</w:t>
@@ -833,15 +638,7 @@
         <w:t xml:space="preserve">and highlighted in blue, </w:t>
       </w:r>
       <w:r>
-        <w:t>next to another solution folder named “</w:t>
-      </w:r>
-      <w:proofErr w:type="spellStart"/>
-      <w:r>
-        <w:t>Angband</w:t>
-      </w:r>
-      <w:proofErr w:type="spellEnd"/>
-      <w:r>
-        <w:t xml:space="preserve"> 4.2.0”, both under a </w:t>
+        <w:t xml:space="preserve">next to another solution folder named “Angband 4.2.0”, both under a </w:t>
       </w:r>
       <w:r>
         <w:t>D:\</w:t>
@@ -850,23 +647,7 @@
         <w:t xml:space="preserve">GitHub folder I use to contain all my GitHub projects. The project folder </w:t>
       </w:r>
       <w:r>
-        <w:t xml:space="preserve">named </w:t>
-      </w:r>
-      <w:proofErr w:type="spellStart"/>
-      <w:r>
-        <w:t>Angband</w:t>
-      </w:r>
-      <w:proofErr w:type="spellEnd"/>
-      <w:r>
-        <w:t xml:space="preserve"> is below it, and all the </w:t>
-      </w:r>
-      <w:proofErr w:type="spellStart"/>
-      <w:r>
-        <w:t>Angband</w:t>
-      </w:r>
-      <w:proofErr w:type="spellEnd"/>
-      <w:r>
-        <w:t xml:space="preserve"> code is below that.</w:t>
+        <w:t>named Angband is below it, and all the Angband code is below that.</w:t>
       </w:r>
     </w:p>
     <w:p>
@@ -878,7 +659,7 @@
           <w:noProof/>
         </w:rPr>
         <w:drawing>
-          <wp:inline distT="0" distB="0" distL="0" distR="0">
+          <wp:inline distT="0" distB="0" distL="0" distR="0" wp14:anchorId="668FF3D9" wp14:editId="3B8ABFBF">
             <wp:extent cx="3040380" cy="3147060"/>
             <wp:effectExtent l="0" t="0" r="7620" b="0"/>
             <wp:docPr id="2" name="Picture 2"/>
@@ -895,7 +676,7 @@
                     </pic:cNvPicPr>
                   </pic:nvPicPr>
                   <pic:blipFill>
-                    <a:blip r:embed="rId6">
+                    <a:blip r:embed="rId8">
                       <a:extLst>
                         <a:ext uri="{28A0092B-C50C-407E-A947-70E740481C1C}">
                           <a14:useLocalDpi xmlns:a14="http://schemas.microsoft.com/office/drawing/2010/main" val="0"/>
@@ -929,7 +710,7 @@
     </w:p>
     <w:p>
       <w:pPr>
-        <w:pStyle w:val="ListParagraph"/>
+        <w:pStyle w:val="a3"/>
         <w:numPr>
           <w:ilvl w:val="1"/>
           <w:numId w:val="1"/>
@@ -937,462 +718,348 @@
       </w:pPr>
       <w:r>
         <w:lastRenderedPageBreak/>
-        <w:t>The VS solution file (.</w:t>
-      </w:r>
-      <w:proofErr w:type="spellStart"/>
-      <w:r>
-        <w:t>sln</w:t>
-      </w:r>
-      <w:proofErr w:type="spellEnd"/>
+        <w:t>The VS solution file (.sln filetype) is no</w:t>
+      </w:r>
+      <w:r>
+        <w:t>t checked into</w:t>
+      </w:r>
+      <w:r>
+        <w:t xml:space="preserve"> the GitHub repository in the location where you need it to be to use it. Copy</w:t>
+      </w:r>
+      <w:r>
+        <w:t xml:space="preserve"> (or move)</w:t>
+      </w:r>
+      <w:r>
+        <w:t xml:space="preserve"> it from src\win\vs</w:t>
+      </w:r>
+      <w:r>
+        <w:t>2022</w:t>
+      </w:r>
+      <w:r>
+        <w:t>\Angband.sln to your solution directory (</w:t>
+      </w:r>
+      <w:r>
+        <w:t>Eastwind921</w:t>
+      </w:r>
+      <w:r>
+        <w:t xml:space="preserve">Angband in the example). </w:t>
+      </w:r>
+    </w:p>
+    <w:p>
+      <w:pPr>
+        <w:pStyle w:val="a3"/>
+        <w:numPr>
+          <w:ilvl w:val="1"/>
+          <w:numId w:val="1"/>
+        </w:numPr>
+      </w:pPr>
+      <w:r>
+        <w:t>You can change the fi</w:t>
+      </w:r>
+      <w:r>
+        <w:t>lename of the solution</w:t>
+      </w:r>
+      <w:r>
+        <w:t xml:space="preserve"> file to match the n</w:t>
+      </w:r>
+      <w:r>
+        <w:t>ame</w:t>
+      </w:r>
+      <w:r>
+        <w:t xml:space="preserve"> you used on your</w:t>
+      </w:r>
+      <w:r>
+        <w:t xml:space="preserve"> solution folder; doing so</w:t>
+      </w:r>
+      <w:r>
+        <w:t xml:space="preserve"> will help you later if you have multiple instances of VS running working on</w:t>
+      </w:r>
+      <w:r>
+        <w:t xml:space="preserve"> multiple solutions at once, you’ll be able to tell from within VS which one is which.</w:t>
+      </w:r>
+    </w:p>
+    <w:p>
+      <w:pPr>
+        <w:pStyle w:val="a3"/>
+        <w:numPr>
+          <w:ilvl w:val="1"/>
+          <w:numId w:val="1"/>
+        </w:numPr>
+      </w:pPr>
+      <w:r>
+        <w:t>Move or c</w:t>
+      </w:r>
+      <w:r>
+        <w:t xml:space="preserve">opy </w:t>
+      </w:r>
+      <w:r>
+        <w:t>3</w:t>
+      </w:r>
+      <w:r>
+        <w:t xml:space="preserve"> other</w:t>
+      </w:r>
+      <w:r>
+        <w:t xml:space="preserve"> files, </w:t>
+      </w:r>
+      <w:r>
+        <w:t>Angband.vcxproj</w:t>
+      </w:r>
+      <w:r>
+        <w:t xml:space="preserve">, </w:t>
+      </w:r>
+      <w:proofErr w:type="gramStart"/>
+      <w:r>
+        <w:t>Angband.vcxproj.filters</w:t>
+      </w:r>
+      <w:proofErr w:type="gramEnd"/>
+      <w:r>
+        <w:t xml:space="preserve"> and Angband.vcxproj.user from the src\win\vs</w:t>
+      </w:r>
+      <w:r>
+        <w:t>2022</w:t>
+      </w:r>
+      <w:r>
+        <w:t xml:space="preserve"> folder to </w:t>
+      </w:r>
+      <w:r>
+        <w:t>your Angband p</w:t>
+      </w:r>
+      <w:r>
+        <w:t>roject directory (Eastwind921Angband\</w:t>
+      </w:r>
+      <w:r>
+        <w:t xml:space="preserve">Angband). </w:t>
+      </w:r>
+      <w:r>
+        <w:t>Don’t rename any of these files.</w:t>
+      </w:r>
+    </w:p>
+    <w:p>
+      <w:pPr>
+        <w:pStyle w:val="a3"/>
+        <w:numPr>
+          <w:ilvl w:val="1"/>
+          <w:numId w:val="1"/>
+        </w:numPr>
+      </w:pPr>
+      <w:r>
+        <w:t xml:space="preserve">Reopen VS with the solution file by double clicking on the solution file or by running VS and using the </w:t>
+      </w:r>
+      <w:r>
+        <w:t>File-&gt;Open-&gt;Project/Solution menu choice</w:t>
+      </w:r>
+      <w:r>
+        <w:t>.</w:t>
+      </w:r>
+    </w:p>
+    <w:p>
+      <w:pPr>
+        <w:pStyle w:val="a3"/>
+        <w:numPr>
+          <w:ilvl w:val="0"/>
+          <w:numId w:val="1"/>
+        </w:numPr>
+      </w:pPr>
+      <w:r>
+        <w:t>Configuration changes</w:t>
+      </w:r>
+      <w:r>
+        <w:t xml:space="preserve"> before building</w:t>
+      </w:r>
+    </w:p>
+    <w:p>
+      <w:pPr>
+        <w:pStyle w:val="a3"/>
+        <w:numPr>
+          <w:ilvl w:val="1"/>
+          <w:numId w:val="1"/>
+        </w:numPr>
+      </w:pPr>
+      <w:r>
+        <w:t xml:space="preserve">The provided solution files have a number of settings changes ‘baked in’. These override default VS build settings, compiler and linker options, etc, as needed to build Angband. There shouldn’t be any additional project configuration changes necessary unless something changes in the future. </w:t>
+      </w:r>
+    </w:p>
+    <w:p>
+      <w:pPr>
+        <w:pStyle w:val="a3"/>
+        <w:numPr>
+          <w:ilvl w:val="1"/>
+          <w:numId w:val="1"/>
+        </w:numPr>
+      </w:pPr>
+      <w:r>
+        <w:t>One thing to double-check is in the toolbar immediately below the VS menus (this is the ‘standard’ toolbar, in case yours isn’t visible). It has a pair of pulldowns where you set the configuration you are building. It should already be set to Debug and x86. The x64 build doesn’t work, and would be slightly larger and very slightly slower if it did.</w:t>
+      </w:r>
+    </w:p>
+    <w:p>
+      <w:pPr>
+        <w:pStyle w:val="a3"/>
+        <w:numPr>
+          <w:ilvl w:val="0"/>
+          <w:numId w:val="1"/>
+        </w:numPr>
+      </w:pPr>
+      <w:r>
+        <w:t>Code fixes before building</w:t>
+      </w:r>
+    </w:p>
+    <w:p>
+      <w:pPr>
+        <w:pStyle w:val="a3"/>
+        <w:numPr>
+          <w:ilvl w:val="1"/>
+          <w:numId w:val="1"/>
+        </w:numPr>
+      </w:pPr>
+      <w:r>
+        <w:t xml:space="preserve">If you are trying to build an older version of Angband, including 4.2.0, you will need to apply some fixes to get it to build and run. These have been fixed in </w:t>
+      </w:r>
+      <w:r>
+        <w:t xml:space="preserve">the angband master as change 616ba762 (“Fixes for Visual Studio Compilation by Gordon and Eastwind”) and 5d2e4f54 (Changes for VS </w:t>
+      </w:r>
+      <w:r>
+        <w:t>2022</w:t>
+      </w:r>
+      <w:r>
+        <w:t xml:space="preserve"> compilation)</w:t>
+      </w:r>
+      <w:r>
+        <w:t xml:space="preserve">. The </w:t>
+      </w:r>
+      <w:r>
+        <w:t>diffs are not large if you’d rather apply them by hand to your copy than try to sync them down using GitHub.</w:t>
+      </w:r>
       <w:r>
         <w:t xml:space="preserve"> </w:t>
       </w:r>
-      <w:proofErr w:type="spellStart"/>
-      <w:r>
-        <w:t>filetype</w:t>
-      </w:r>
-      <w:proofErr w:type="spellEnd"/>
-      <w:r>
-        <w:t>) is no</w:t>
-      </w:r>
-      <w:r>
-        <w:t>t checked into</w:t>
-      </w:r>
-      <w:r>
-        <w:t xml:space="preserve"> the GitHub repository in the location where you need it to be to use it. Copy</w:t>
-      </w:r>
-      <w:r>
-        <w:t xml:space="preserve"> (or move)</w:t>
-      </w:r>
-      <w:r>
-        <w:t xml:space="preserve"> it from </w:t>
-      </w:r>
-      <w:proofErr w:type="spellStart"/>
-      <w:r>
-        <w:t>src</w:t>
-      </w:r>
-      <w:proofErr w:type="spellEnd"/>
-      <w:r>
-        <w:t>\win\vs2019\Angband.sln to your solution directory (</w:t>
-      </w:r>
-      <w:r>
-        <w:t>Eastwind921</w:t>
-      </w:r>
-      <w:r>
-        <w:t xml:space="preserve">Angband in the example). </w:t>
-      </w:r>
-    </w:p>
-    <w:p>
-      <w:pPr>
-        <w:pStyle w:val="ListParagraph"/>
-        <w:numPr>
-          <w:ilvl w:val="1"/>
-          <w:numId w:val="1"/>
-        </w:numPr>
-      </w:pPr>
-      <w:r>
-        <w:t>You can change the fi</w:t>
-      </w:r>
-      <w:r>
-        <w:t>lename of the solution</w:t>
-      </w:r>
-      <w:r>
-        <w:t xml:space="preserve"> file to match the n</w:t>
-      </w:r>
-      <w:r>
-        <w:t>ame</w:t>
-      </w:r>
-      <w:r>
-        <w:t xml:space="preserve"> you used on your</w:t>
-      </w:r>
-      <w:r>
-        <w:t xml:space="preserve"> solution folder; doing so</w:t>
-      </w:r>
-      <w:r>
-        <w:t xml:space="preserve"> will help you later if you have multiple instances of VS running working on</w:t>
-      </w:r>
-      <w:r>
-        <w:t xml:space="preserve"> multiple solutions at once, you’ll be able to tell from within VS which one is which.</w:t>
-      </w:r>
-    </w:p>
-    <w:p>
-      <w:pPr>
-        <w:pStyle w:val="ListParagraph"/>
-        <w:numPr>
-          <w:ilvl w:val="1"/>
-          <w:numId w:val="1"/>
-        </w:numPr>
-      </w:pPr>
-      <w:r>
-        <w:t>Move or c</w:t>
-      </w:r>
-      <w:r>
-        <w:t xml:space="preserve">opy </w:t>
-      </w:r>
-      <w:r>
-        <w:t>3</w:t>
+      <w:r>
+        <w:t>No attempt has been made t</w:t>
+      </w:r>
+      <w:r>
+        <w:t>o build versions prior to 4.2.0, additional fixes might be required.</w:t>
+      </w:r>
+    </w:p>
+    <w:p>
+      <w:pPr>
+        <w:pStyle w:val="a3"/>
+        <w:numPr>
+          <w:ilvl w:val="0"/>
+          <w:numId w:val="1"/>
+        </w:numPr>
+      </w:pPr>
+      <w:r>
+        <w:t>Build</w:t>
+      </w:r>
+    </w:p>
+    <w:p>
+      <w:pPr>
+        <w:pStyle w:val="a3"/>
+        <w:numPr>
+          <w:ilvl w:val="1"/>
+          <w:numId w:val="1"/>
+        </w:numPr>
+      </w:pPr>
+      <w:r>
+        <w:t>Hit the</w:t>
+      </w:r>
+      <w:r>
+        <w:t xml:space="preserve"> F7 Function Key to build.</w:t>
+      </w:r>
+    </w:p>
+    <w:p>
+      <w:pPr>
+        <w:pStyle w:val="a3"/>
+        <w:numPr>
+          <w:ilvl w:val="1"/>
+          <w:numId w:val="1"/>
+        </w:numPr>
+      </w:pPr>
+      <w:r>
+        <w:t>The code should compile and link without errors, but with a number of warnings.</w:t>
+      </w:r>
+    </w:p>
+    <w:p>
+      <w:pPr>
+        <w:pStyle w:val="a3"/>
+        <w:numPr>
+          <w:ilvl w:val="0"/>
+          <w:numId w:val="1"/>
+        </w:numPr>
+      </w:pPr>
+      <w:r>
+        <w:t>Post Build Step</w:t>
+      </w:r>
+    </w:p>
+    <w:p>
+      <w:pPr>
+        <w:pStyle w:val="a3"/>
+        <w:numPr>
+          <w:ilvl w:val="1"/>
+          <w:numId w:val="1"/>
+        </w:numPr>
+      </w:pPr>
+      <w:r>
+        <w:t xml:space="preserve">To run, Angband needs to be able to find and load various text files contained under the lib folder. The approach used here is to copy the lib folder to the built executable (versus </w:t>
+      </w:r>
+      <w:r>
+        <w:t>moving the executable</w:t>
+      </w:r>
+      <w:r>
+        <w:t xml:space="preserve">). The reason for that is by default VS supports both Debug and Release configurations, and copying the lib directory to the executable’s location allows </w:t>
+      </w:r>
+      <w:r>
+        <w:t>multiple configurations</w:t>
+      </w:r>
+      <w:r>
+        <w:t xml:space="preserve"> to coexist</w:t>
+      </w:r>
+      <w:r>
+        <w:t xml:space="preserve">, whereas doing it the other way would cause a collision of the executable files </w:t>
+      </w:r>
+      <w:r>
+        <w:t>from Release and Debug</w:t>
+      </w:r>
+      <w:r>
+        <w:t>,</w:t>
+      </w:r>
+      <w:r>
+        <w:t xml:space="preserve"> </w:t>
+      </w:r>
+      <w:r>
+        <w:t>and building one configuration would overwrite the</w:t>
+      </w:r>
+      <w:r>
+        <w:t xml:space="preserve"> executable built by the</w:t>
       </w:r>
       <w:r>
         <w:t xml:space="preserve"> other</w:t>
       </w:r>
       <w:r>
-        <w:t xml:space="preserve"> files, </w:t>
-      </w:r>
-      <w:proofErr w:type="spellStart"/>
-      <w:r>
-        <w:t>Angband.vcxproj</w:t>
-      </w:r>
-      <w:proofErr w:type="spellEnd"/>
-      <w:r>
-        <w:t xml:space="preserve">, </w:t>
-      </w:r>
-      <w:proofErr w:type="spellStart"/>
-      <w:r>
-        <w:t>Angband.vcxproj.filters</w:t>
-      </w:r>
-      <w:proofErr w:type="spellEnd"/>
-      <w:r>
-        <w:t xml:space="preserve"> and </w:t>
-      </w:r>
-      <w:proofErr w:type="spellStart"/>
-      <w:r>
-        <w:t>Angband.vcxproj.user</w:t>
-      </w:r>
-      <w:proofErr w:type="spellEnd"/>
-      <w:r>
-        <w:t xml:space="preserve"> from the </w:t>
-      </w:r>
-      <w:proofErr w:type="spellStart"/>
-      <w:r>
-        <w:t>src</w:t>
-      </w:r>
-      <w:proofErr w:type="spellEnd"/>
-      <w:r>
-        <w:t xml:space="preserve">\win\vs2019 folder to </w:t>
-      </w:r>
-      <w:r>
-        <w:t xml:space="preserve">your </w:t>
-      </w:r>
-      <w:proofErr w:type="spellStart"/>
-      <w:r>
-        <w:t>Angband</w:t>
-      </w:r>
-      <w:proofErr w:type="spellEnd"/>
-      <w:r>
-        <w:t xml:space="preserve"> p</w:t>
-      </w:r>
-      <w:r>
-        <w:t>roject directory (Eastwind921Angband\</w:t>
-      </w:r>
-      <w:proofErr w:type="spellStart"/>
-      <w:r>
-        <w:t>Angband</w:t>
-      </w:r>
-      <w:proofErr w:type="spellEnd"/>
-      <w:r>
-        <w:t xml:space="preserve">). </w:t>
-      </w:r>
-      <w:r>
-        <w:t>Don’t rename any of these files.</w:t>
-      </w:r>
-    </w:p>
-    <w:p>
-      <w:pPr>
-        <w:pStyle w:val="ListParagraph"/>
-        <w:numPr>
-          <w:ilvl w:val="1"/>
-          <w:numId w:val="1"/>
-        </w:numPr>
-      </w:pPr>
-      <w:r>
-        <w:t xml:space="preserve">Reopen VS with the solution file by double clicking on the solution file or by running VS and using the </w:t>
-      </w:r>
-      <w:r>
-        <w:t>File-&gt;Open-&gt;Project/Solution menu choice</w:t>
-      </w:r>
-      <w:r>
-        <w:t>.</w:t>
-      </w:r>
-    </w:p>
-    <w:p>
-      <w:pPr>
-        <w:pStyle w:val="ListParagraph"/>
-        <w:numPr>
-          <w:ilvl w:val="0"/>
-          <w:numId w:val="1"/>
-        </w:numPr>
-      </w:pPr>
-      <w:r>
-        <w:t>Configuration changes</w:t>
-      </w:r>
-      <w:r>
-        <w:t xml:space="preserve"> before building</w:t>
-      </w:r>
-    </w:p>
-    <w:p>
-      <w:pPr>
-        <w:pStyle w:val="ListParagraph"/>
-        <w:numPr>
-          <w:ilvl w:val="1"/>
-          <w:numId w:val="1"/>
-        </w:numPr>
-      </w:pPr>
-      <w:r>
-        <w:t xml:space="preserve">The provided solution files have a number of settings changes ‘baked in’. These override default VS build settings, compiler and linker options, </w:t>
-      </w:r>
-      <w:proofErr w:type="spellStart"/>
-      <w:r>
-        <w:t>etc</w:t>
-      </w:r>
-      <w:proofErr w:type="spellEnd"/>
-      <w:r>
-        <w:t xml:space="preserve">, as needed to build </w:t>
-      </w:r>
-      <w:proofErr w:type="spellStart"/>
-      <w:r>
-        <w:t>Angband</w:t>
-      </w:r>
-      <w:proofErr w:type="spellEnd"/>
-      <w:r>
-        <w:t xml:space="preserve">. There shouldn’t be any additional project configuration changes necessary unless something changes in the future. </w:t>
-      </w:r>
-    </w:p>
-    <w:p>
-      <w:pPr>
-        <w:pStyle w:val="ListParagraph"/>
-        <w:numPr>
-          <w:ilvl w:val="1"/>
-          <w:numId w:val="1"/>
-        </w:numPr>
-      </w:pPr>
-      <w:r>
-        <w:t>One thing to double-check is in the toolbar immediately below the VS menus (this is the ‘standard’ toolbar, in case yours isn’t visible). It has a pair of pulldowns where you set the configuration you are building. It should already be set to Debug and x86. The x64 build doesn’t work, and would be slightly larger and very slightly slower if it did.</w:t>
-      </w:r>
-    </w:p>
-    <w:p>
-      <w:pPr>
-        <w:pStyle w:val="ListParagraph"/>
-        <w:numPr>
-          <w:ilvl w:val="0"/>
-          <w:numId w:val="1"/>
-        </w:numPr>
-      </w:pPr>
-      <w:r>
-        <w:t>Code fixes before building</w:t>
-      </w:r>
-    </w:p>
-    <w:p>
-      <w:pPr>
-        <w:pStyle w:val="ListParagraph"/>
-        <w:numPr>
-          <w:ilvl w:val="1"/>
-          <w:numId w:val="1"/>
-        </w:numPr>
-      </w:pPr>
-      <w:r>
-        <w:t xml:space="preserve">If you are trying to build an older version of </w:t>
-      </w:r>
-      <w:proofErr w:type="spellStart"/>
-      <w:r>
-        <w:t>Angband</w:t>
-      </w:r>
-      <w:proofErr w:type="spellEnd"/>
-      <w:r>
-        <w:t xml:space="preserve">, including 4.2.0, you will need to apply some fixes to get it to build and run. These have been fixed in </w:t>
-      </w:r>
-      <w:r>
-        <w:t xml:space="preserve">the </w:t>
-      </w:r>
-      <w:proofErr w:type="spellStart"/>
-      <w:r>
-        <w:t>angband</w:t>
-      </w:r>
-      <w:proofErr w:type="spellEnd"/>
-      <w:r>
-        <w:t xml:space="preserve"> master as change 616ba762 (“Fixes for Visual Studio Compilation by Gordon and </w:t>
-      </w:r>
-      <w:proofErr w:type="spellStart"/>
-      <w:r>
-        <w:t>Eastwind</w:t>
-      </w:r>
-      <w:proofErr w:type="spellEnd"/>
-      <w:r>
-        <w:t>”) and 5d2e4f54 (Changes for VS 2019 compilation)</w:t>
-      </w:r>
-      <w:r>
-        <w:t xml:space="preserve">. The </w:t>
-      </w:r>
-      <w:r>
-        <w:t>diffs are not large if you’d rather apply them by hand to your copy than try to sync them down using GitHub.</w:t>
-      </w:r>
-      <w:r>
-        <w:t xml:space="preserve"> </w:t>
-      </w:r>
-      <w:r>
-        <w:t>No attempt has been made t</w:t>
-      </w:r>
-      <w:r>
-        <w:t>o build versions prior to 4.2.0, additional fixes might</w:t>
-      </w:r>
-      <w:bookmarkStart w:id="0" w:name="_GoBack"/>
-      <w:bookmarkEnd w:id="0"/>
-      <w:r>
-        <w:t xml:space="preserve"> be required.</w:t>
-      </w:r>
-    </w:p>
-    <w:p>
-      <w:pPr>
-        <w:pStyle w:val="ListParagraph"/>
-        <w:numPr>
-          <w:ilvl w:val="0"/>
-          <w:numId w:val="1"/>
-        </w:numPr>
-      </w:pPr>
-      <w:r>
-        <w:t>Build</w:t>
-      </w:r>
-    </w:p>
-    <w:p>
-      <w:pPr>
-        <w:pStyle w:val="ListParagraph"/>
-        <w:numPr>
-          <w:ilvl w:val="1"/>
-          <w:numId w:val="1"/>
-        </w:numPr>
-      </w:pPr>
-      <w:r>
-        <w:t>Hit the</w:t>
-      </w:r>
-      <w:r>
-        <w:t xml:space="preserve"> F7 Function Key to build.</w:t>
-      </w:r>
-    </w:p>
-    <w:p>
-      <w:pPr>
-        <w:pStyle w:val="ListParagraph"/>
-        <w:numPr>
-          <w:ilvl w:val="1"/>
-          <w:numId w:val="1"/>
-        </w:numPr>
-      </w:pPr>
-      <w:r>
-        <w:t>The code should compile and link without errors, but with a number of warnings.</w:t>
-      </w:r>
-    </w:p>
-    <w:p>
-      <w:pPr>
-        <w:pStyle w:val="ListParagraph"/>
-        <w:numPr>
-          <w:ilvl w:val="0"/>
-          <w:numId w:val="1"/>
-        </w:numPr>
-      </w:pPr>
-      <w:r>
-        <w:t>Post Build Step</w:t>
-      </w:r>
-    </w:p>
-    <w:p>
-      <w:pPr>
-        <w:pStyle w:val="ListParagraph"/>
-        <w:numPr>
-          <w:ilvl w:val="1"/>
-          <w:numId w:val="1"/>
-        </w:numPr>
-      </w:pPr>
-      <w:r>
-        <w:t xml:space="preserve">To run, </w:t>
-      </w:r>
-      <w:proofErr w:type="spellStart"/>
-      <w:r>
-        <w:t>Angband</w:t>
-      </w:r>
-      <w:proofErr w:type="spellEnd"/>
-      <w:r>
-        <w:t xml:space="preserve"> needs to be able to find and load various text files contained under the lib folder. The approach used here is to copy the lib folder to the built executable (versus </w:t>
-      </w:r>
-      <w:r>
-        <w:t>moving the executable</w:t>
-      </w:r>
-      <w:r>
-        <w:t xml:space="preserve">). The reason for that is by default VS supports both Debug and Release configurations, and copying the lib directory to the executable’s location allows </w:t>
-      </w:r>
-      <w:r>
-        <w:t>multiple configurations</w:t>
-      </w:r>
-      <w:r>
-        <w:t xml:space="preserve"> to coexist</w:t>
-      </w:r>
-      <w:r>
-        <w:t xml:space="preserve">, whereas doing it the other way would cause a collision of the executable files </w:t>
-      </w:r>
-      <w:r>
-        <w:t>from Release and Debug</w:t>
-      </w:r>
-      <w:r>
-        <w:t>,</w:t>
-      </w:r>
-      <w:r>
-        <w:t xml:space="preserve"> </w:t>
-      </w:r>
-      <w:r>
-        <w:t>and building one configuration would overwrite the</w:t>
-      </w:r>
-      <w:r>
-        <w:t xml:space="preserve"> executable built by the</w:t>
-      </w:r>
-      <w:r>
-        <w:t xml:space="preserve"> other</w:t>
-      </w:r>
-      <w:r>
         <w:t xml:space="preserve"> configuration.</w:t>
       </w:r>
     </w:p>
     <w:p>
       <w:pPr>
-        <w:pStyle w:val="ListParagraph"/>
-        <w:numPr>
-          <w:ilvl w:val="1"/>
-          <w:numId w:val="1"/>
-        </w:numPr>
-      </w:pPr>
-      <w:r>
-        <w:t xml:space="preserve">The provided solution files automate this step completely by doing two </w:t>
-      </w:r>
-      <w:proofErr w:type="spellStart"/>
-      <w:r>
-        <w:t>xcopy</w:t>
-      </w:r>
-      <w:proofErr w:type="spellEnd"/>
-      <w:r>
-        <w:t xml:space="preserve"> commands after every successful build. You can see the output from these commands in the output window.</w:t>
+        <w:pStyle w:val="a3"/>
+        <w:numPr>
+          <w:ilvl w:val="1"/>
+          <w:numId w:val="1"/>
+        </w:numPr>
+      </w:pPr>
+      <w:r>
+        <w:t>The provided solution files automate this step completely by doing two xcopy commands after every successful build. You can see the output from these commands in the output window.</w:t>
       </w:r>
       <w:r>
         <w:t xml:space="preserve"> The first time you build everything will get copied</w:t>
       </w:r>
       <w:r>
-        <w:t xml:space="preserve"> (2 files from the first </w:t>
-      </w:r>
-      <w:proofErr w:type="spellStart"/>
-      <w:r>
-        <w:t>xcopy</w:t>
-      </w:r>
-      <w:proofErr w:type="spellEnd"/>
-      <w:r>
-        <w:t xml:space="preserve"> and about 343 from the second)</w:t>
+        <w:t xml:space="preserve"> (2 files from the first xcopy and about 343 from the second)</w:t>
       </w:r>
       <w:r>
         <w:t>. After that, i</w:t>
       </w:r>
       <w:r>
-        <w:t xml:space="preserve">f nothing has been updated under ‘lib’, then you’ll see “0 files copied” (twice) as the </w:t>
-      </w:r>
-      <w:proofErr w:type="spellStart"/>
-      <w:r>
-        <w:t>xcopy</w:t>
-      </w:r>
-      <w:proofErr w:type="spellEnd"/>
-      <w:r>
-        <w:t xml:space="preserve"> commands are</w:t>
+        <w:t>f nothing has been updated under ‘lib’, then you’ll see “0 files copied” (twice) as the xcopy commands are</w:t>
       </w:r>
       <w:r>
         <w:t xml:space="preserve"> set up to only copy updat</w:t>
@@ -1413,7 +1080,7 @@
     </w:p>
     <w:p>
       <w:pPr>
-        <w:pStyle w:val="ListParagraph"/>
+        <w:pStyle w:val="a3"/>
         <w:numPr>
           <w:ilvl w:val="1"/>
           <w:numId w:val="1"/>
@@ -1435,15 +1102,7 @@
         <w:t>use ‘F7’ to</w:t>
       </w:r>
       <w:r>
-        <w:t xml:space="preserve"> “build” your change, which causes </w:t>
-      </w:r>
-      <w:proofErr w:type="spellStart"/>
-      <w:r>
-        <w:t>xcopy</w:t>
-      </w:r>
-      <w:proofErr w:type="spellEnd"/>
-      <w:r>
-        <w:t xml:space="preserve"> to</w:t>
+        <w:t xml:space="preserve"> “build” your change, which causes xcopy to</w:t>
       </w:r>
       <w:r>
         <w:t xml:space="preserve"> refresh the </w:t>
@@ -1452,15 +1111,7 @@
         <w:t>copy from lib, so that</w:t>
       </w:r>
       <w:r>
-        <w:t xml:space="preserve"> running </w:t>
-      </w:r>
-      <w:proofErr w:type="spellStart"/>
-      <w:r>
-        <w:t>Angband</w:t>
-      </w:r>
-      <w:proofErr w:type="spellEnd"/>
-      <w:r>
-        <w:t xml:space="preserve"> will pick up the change</w:t>
+        <w:t xml:space="preserve"> running Angband will pick up the change</w:t>
       </w:r>
       <w:r>
         <w:t>s</w:t>
@@ -1471,7 +1122,7 @@
     </w:p>
     <w:p>
       <w:pPr>
-        <w:pStyle w:val="ListParagraph"/>
+        <w:pStyle w:val="a3"/>
         <w:numPr>
           <w:ilvl w:val="0"/>
           <w:numId w:val="1"/>
@@ -1483,7 +1134,7 @@
     </w:p>
     <w:p>
       <w:pPr>
-        <w:pStyle w:val="ListParagraph"/>
+        <w:pStyle w:val="a3"/>
         <w:numPr>
           <w:ilvl w:val="1"/>
           <w:numId w:val="1"/>
@@ -1501,7 +1152,7 @@
     </w:p>
     <w:p>
       <w:pPr>
-        <w:pStyle w:val="ListParagraph"/>
+        <w:pStyle w:val="a3"/>
         <w:numPr>
           <w:ilvl w:val="1"/>
           <w:numId w:val="1"/>
@@ -1530,8 +1181,58 @@
 </w:document>
 </file>
 
+<file path=word/endnotes.xml><?xml version="1.0" encoding="utf-8"?>
+<w:endnotes xmlns:wpc="http://schemas.microsoft.com/office/word/2010/wordprocessingCanvas" xmlns:cx="http://schemas.microsoft.com/office/drawing/2014/chartex" xmlns:cx1="http://schemas.microsoft.com/office/drawing/2015/9/8/chartex" xmlns:cx2="http://schemas.microsoft.com/office/drawing/2015/10/21/chartex" xmlns:cx3="http://schemas.microsoft.com/office/drawing/2016/5/9/chartex" xmlns:cx4="http://schemas.microsoft.com/office/drawing/2016/5/10/chartex" xmlns:cx5="http://schemas.microsoft.com/office/drawing/2016/5/11/chartex" xmlns:cx6="http://schemas.microsoft.com/office/drawing/2016/5/12/chartex" xmlns:cx7="http://schemas.microsoft.com/office/drawing/2016/5/13/chartex" xmlns:cx8="http://schemas.microsoft.com/office/drawing/2016/5/14/chartex" xmlns:mc="http://schemas.openxmlformats.org/markup-compatibility/2006" xmlns:aink="http://schemas.microsoft.com/office/drawing/2016/ink" xmlns:am3d="http://schemas.microsoft.com/office/drawing/2017/model3d" xmlns:o="urn:schemas-microsoft-com:office:office" xmlns:oel="http://schemas.microsoft.com/office/2019/extlst" xmlns:r="http://schemas.openxmlformats.org/officeDocument/2006/relationships" xmlns:m="http://schemas.openxmlformats.org/officeDocument/2006/math" xmlns:v="urn:schemas-microsoft-com:vml" xmlns:wp14="http://schemas.microsoft.com/office/word/2010/wordprocessingDrawing" xmlns:wp="http://schemas.openxmlformats.org/drawingml/2006/wordprocessingDrawing" xmlns:w10="urn:schemas-microsoft-com:office:word" xmlns:w="http://schemas.openxmlformats.org/wordprocessingml/2006/main" xmlns:w14="http://schemas.microsoft.com/office/word/2010/wordml" xmlns:w15="http://schemas.microsoft.com/office/word/2012/wordml" xmlns:w16cex="http://schemas.microsoft.com/office/word/2018/wordml/cex" xmlns:w16cid="http://schemas.microsoft.com/office/word/2016/wordml/cid" xmlns:w16="http://schemas.microsoft.com/office/word/2018/wordml" xmlns:w16sdtdh="http://schemas.microsoft.com/office/word/2020/wordml/sdtdatahash" xmlns:w16se="http://schemas.microsoft.com/office/word/2015/wordml/symex" xmlns:wpg="http://schemas.microsoft.com/office/word/2010/wordprocessingGroup" xmlns:wpi="http://schemas.microsoft.com/office/word/2010/wordprocessingInk" xmlns:wne="http://schemas.microsoft.com/office/word/2006/wordml" xmlns:wps="http://schemas.microsoft.com/office/word/2010/wordprocessingShape" mc:Ignorable="w14 w15 w16se w16cid w16 w16cex w16sdtdh wp14">
+  <w:endnote w:type="separator" w:id="-1">
+    <w:p>
+      <w:pPr>
+        <w:spacing w:after="0" w:line="240" w:lineRule="auto"/>
+      </w:pPr>
+      <w:r>
+        <w:separator/>
+      </w:r>
+    </w:p>
+  </w:endnote>
+  <w:endnote w:type="continuationSeparator" w:id="0">
+    <w:p>
+      <w:pPr>
+        <w:spacing w:after="0" w:line="240" w:lineRule="auto"/>
+      </w:pPr>
+      <w:r>
+        <w:continuationSeparator/>
+      </w:r>
+    </w:p>
+  </w:endnote>
+</w:endnotes>
+</file>
+
+<file path=word/footnotes.xml><?xml version="1.0" encoding="utf-8"?>
+<w:footnotes xmlns:wpc="http://schemas.microsoft.com/office/word/2010/wordprocessingCanvas" xmlns:cx="http://schemas.microsoft.com/office/drawing/2014/chartex" xmlns:cx1="http://schemas.microsoft.com/office/drawing/2015/9/8/chartex" xmlns:cx2="http://schemas.microsoft.com/office/drawing/2015/10/21/chartex" xmlns:cx3="http://schemas.microsoft.com/office/drawing/2016/5/9/chartex" xmlns:cx4="http://schemas.microsoft.com/office/drawing/2016/5/10/chartex" xmlns:cx5="http://schemas.microsoft.com/office/drawing/2016/5/11/chartex" xmlns:cx6="http://schemas.microsoft.com/office/drawing/2016/5/12/chartex" xmlns:cx7="http://schemas.microsoft.com/office/drawing/2016/5/13/chartex" xmlns:cx8="http://schemas.microsoft.com/office/drawing/2016/5/14/chartex" xmlns:mc="http://schemas.openxmlformats.org/markup-compatibility/2006" xmlns:aink="http://schemas.microsoft.com/office/drawing/2016/ink" xmlns:am3d="http://schemas.microsoft.com/office/drawing/2017/model3d" xmlns:o="urn:schemas-microsoft-com:office:office" xmlns:oel="http://schemas.microsoft.com/office/2019/extlst" xmlns:r="http://schemas.openxmlformats.org/officeDocument/2006/relationships" xmlns:m="http://schemas.openxmlformats.org/officeDocument/2006/math" xmlns:v="urn:schemas-microsoft-com:vml" xmlns:wp14="http://schemas.microsoft.com/office/word/2010/wordprocessingDrawing" xmlns:wp="http://schemas.openxmlformats.org/drawingml/2006/wordprocessingDrawing" xmlns:w10="urn:schemas-microsoft-com:office:word" xmlns:w="http://schemas.openxmlformats.org/wordprocessingml/2006/main" xmlns:w14="http://schemas.microsoft.com/office/word/2010/wordml" xmlns:w15="http://schemas.microsoft.com/office/word/2012/wordml" xmlns:w16cex="http://schemas.microsoft.com/office/word/2018/wordml/cex" xmlns:w16cid="http://schemas.microsoft.com/office/word/2016/wordml/cid" xmlns:w16="http://schemas.microsoft.com/office/word/2018/wordml" xmlns:w16sdtdh="http://schemas.microsoft.com/office/word/2020/wordml/sdtdatahash" xmlns:w16se="http://schemas.microsoft.com/office/word/2015/wordml/symex" xmlns:wpg="http://schemas.microsoft.com/office/word/2010/wordprocessingGroup" xmlns:wpi="http://schemas.microsoft.com/office/word/2010/wordprocessingInk" xmlns:wne="http://schemas.microsoft.com/office/word/2006/wordml" xmlns:wps="http://schemas.microsoft.com/office/word/2010/wordprocessingShape" mc:Ignorable="w14 w15 w16se w16cid w16 w16cex w16sdtdh wp14">
+  <w:footnote w:type="separator" w:id="-1">
+    <w:p>
+      <w:pPr>
+        <w:spacing w:after="0" w:line="240" w:lineRule="auto"/>
+      </w:pPr>
+      <w:r>
+        <w:separator/>
+      </w:r>
+    </w:p>
+  </w:footnote>
+  <w:footnote w:type="continuationSeparator" w:id="0">
+    <w:p>
+      <w:pPr>
+        <w:spacing w:after="0" w:line="240" w:lineRule="auto"/>
+      </w:pPr>
+      <w:r>
+        <w:continuationSeparator/>
+      </w:r>
+    </w:p>
+  </w:footnote>
+</w:footnotes>
+</file>
+
 <file path=word/numbering.xml><?xml version="1.0" encoding="utf-8"?>
-<w:numbering xmlns:wpc="http://schemas.microsoft.com/office/word/2010/wordprocessingCanvas" xmlns:mc="http://schemas.openxmlformats.org/markup-compatibility/2006" xmlns:o="urn:schemas-microsoft-com:office:office" xmlns:r="http://schemas.openxmlformats.org/officeDocument/2006/relationships" xmlns:m="http://schemas.openxmlformats.org/officeDocument/2006/math" xmlns:v="urn:schemas-microsoft-com:vml" xmlns:wp14="http://schemas.microsoft.com/office/word/2010/wordprocessingDrawing" xmlns:wp="http://schemas.openxmlformats.org/drawingml/2006/wordprocessingDrawing" xmlns:w10="urn:schemas-microsoft-com:office:word" xmlns:w="http://schemas.openxmlformats.org/wordprocessingml/2006/main" xmlns:w14="http://schemas.microsoft.com/office/word/2010/wordml" xmlns:w15="http://schemas.microsoft.com/office/word/2012/wordml" xmlns:wpg="http://schemas.microsoft.com/office/word/2010/wordprocessingGroup" xmlns:wpi="http://schemas.microsoft.com/office/word/2010/wordprocessingInk" xmlns:wne="http://schemas.microsoft.com/office/word/2006/wordml" xmlns:wps="http://schemas.microsoft.com/office/word/2010/wordprocessingShape" mc:Ignorable="w14 w15 wp14">
+<w:numbering xmlns:wpc="http://schemas.microsoft.com/office/word/2010/wordprocessingCanvas" xmlns:cx="http://schemas.microsoft.com/office/drawing/2014/chartex" xmlns:cx1="http://schemas.microsoft.com/office/drawing/2015/9/8/chartex" xmlns:cx2="http://schemas.microsoft.com/office/drawing/2015/10/21/chartex" xmlns:cx3="http://schemas.microsoft.com/office/drawing/2016/5/9/chartex" xmlns:cx4="http://schemas.microsoft.com/office/drawing/2016/5/10/chartex" xmlns:cx5="http://schemas.microsoft.com/office/drawing/2016/5/11/chartex" xmlns:cx6="http://schemas.microsoft.com/office/drawing/2016/5/12/chartex" xmlns:cx7="http://schemas.microsoft.com/office/drawing/2016/5/13/chartex" xmlns:cx8="http://schemas.microsoft.com/office/drawing/2016/5/14/chartex" xmlns:mc="http://schemas.openxmlformats.org/markup-compatibility/2006" xmlns:aink="http://schemas.microsoft.com/office/drawing/2016/ink" xmlns:am3d="http://schemas.microsoft.com/office/drawing/2017/model3d" xmlns:o="urn:schemas-microsoft-com:office:office" xmlns:oel="http://schemas.microsoft.com/office/2019/extlst" xmlns:r="http://schemas.openxmlformats.org/officeDocument/2006/relationships" xmlns:m="http://schemas.openxmlformats.org/officeDocument/2006/math" xmlns:v="urn:schemas-microsoft-com:vml" xmlns:wp14="http://schemas.microsoft.com/office/word/2010/wordprocessingDrawing" xmlns:wp="http://schemas.openxmlformats.org/drawingml/2006/wordprocessingDrawing" xmlns:w10="urn:schemas-microsoft-com:office:word" xmlns:w="http://schemas.openxmlformats.org/wordprocessingml/2006/main" xmlns:w14="http://schemas.microsoft.com/office/word/2010/wordml" xmlns:w15="http://schemas.microsoft.com/office/word/2012/wordml" xmlns:w16cex="http://schemas.microsoft.com/office/word/2018/wordml/cex" xmlns:w16cid="http://schemas.microsoft.com/office/word/2016/wordml/cid" xmlns:w16="http://schemas.microsoft.com/office/word/2018/wordml" xmlns:w16sdtdh="http://schemas.microsoft.com/office/word/2020/wordml/sdtdatahash" xmlns:w16se="http://schemas.microsoft.com/office/word/2015/wordml/symex" xmlns:wpg="http://schemas.microsoft.com/office/word/2010/wordprocessingGroup" xmlns:wpi="http://schemas.microsoft.com/office/word/2010/wordprocessingInk" xmlns:wne="http://schemas.microsoft.com/office/word/2006/wordml" xmlns:wps="http://schemas.microsoft.com/office/word/2010/wordprocessingShape" mc:Ignorable="w14 w15 w16se w16cid w16 w16cex w16sdtdh wp14">
   <w:abstractNum w:abstractNumId="0" w15:restartNumberingAfterBreak="0">
     <w:nsid w:val="42382764"/>
     <w:multiLevelType w:val="hybridMultilevel"/>
@@ -1618,18 +1319,18 @@
       </w:pPr>
     </w:lvl>
   </w:abstractNum>
-  <w:num w:numId="1">
+  <w:num w:numId="1" w16cid:durableId="1958951197">
     <w:abstractNumId w:val="0"/>
   </w:num>
 </w:numbering>
 </file>
 
 <file path=word/styles.xml><?xml version="1.0" encoding="utf-8"?>
-<w:styles xmlns:mc="http://schemas.openxmlformats.org/markup-compatibility/2006" xmlns:r="http://schemas.openxmlformats.org/officeDocument/2006/relationships" xmlns:w="http://schemas.openxmlformats.org/wordprocessingml/2006/main" xmlns:w14="http://schemas.microsoft.com/office/word/2010/wordml" xmlns:w15="http://schemas.microsoft.com/office/word/2012/wordml" mc:Ignorable="w14 w15">
+<w:styles xmlns:mc="http://schemas.openxmlformats.org/markup-compatibility/2006" xmlns:r="http://schemas.openxmlformats.org/officeDocument/2006/relationships" xmlns:w="http://schemas.openxmlformats.org/wordprocessingml/2006/main" xmlns:w14="http://schemas.microsoft.com/office/word/2010/wordml" xmlns:w15="http://schemas.microsoft.com/office/word/2012/wordml" xmlns:w16cex="http://schemas.microsoft.com/office/word/2018/wordml/cex" xmlns:w16cid="http://schemas.microsoft.com/office/word/2016/wordml/cid" xmlns:w16="http://schemas.microsoft.com/office/word/2018/wordml" xmlns:w16sdtdh="http://schemas.microsoft.com/office/word/2020/wordml/sdtdatahash" xmlns:w16se="http://schemas.microsoft.com/office/word/2015/wordml/symex" mc:Ignorable="w14 w15 w16se w16cid w16 w16cex w16sdtdh">
   <w:docDefaults>
     <w:rPrDefault>
       <w:rPr>
-        <w:rFonts w:asciiTheme="minorHAnsi" w:eastAsiaTheme="minorHAnsi" w:hAnsiTheme="minorHAnsi" w:cstheme="minorBidi"/>
+        <w:rFonts w:asciiTheme="minorHAnsi" w:eastAsiaTheme="minorEastAsia" w:hAnsiTheme="minorHAnsi" w:cstheme="minorBidi"/>
         <w:sz w:val="22"/>
         <w:szCs w:val="22"/>
         <w:lang w:val="en-US" w:eastAsia="en-US" w:bidi="ar-SA"/>
@@ -1641,7 +1342,7 @@
       </w:pPr>
     </w:pPrDefault>
   </w:docDefaults>
-  <w:latentStyles w:defLockedState="0" w:defUIPriority="99" w:defSemiHidden="0" w:defUnhideWhenUsed="0" w:defQFormat="0" w:count="371">
+  <w:latentStyles w:defLockedState="0" w:defUIPriority="99" w:defSemiHidden="0" w:defUnhideWhenUsed="0" w:defQFormat="0" w:count="376">
     <w:lsdException w:name="Normal" w:uiPriority="0" w:qFormat="1"/>
     <w:lsdException w:name="heading 1" w:uiPriority="9" w:qFormat="1"/>
     <w:lsdException w:name="heading 2" w:semiHidden="1" w:uiPriority="9" w:unhideWhenUsed="1" w:qFormat="1"/>
@@ -1747,7 +1448,6 @@
     <w:lsdException w:name="HTML Sample" w:semiHidden="1" w:unhideWhenUsed="1"/>
     <w:lsdException w:name="HTML Typewriter" w:semiHidden="1" w:unhideWhenUsed="1"/>
     <w:lsdException w:name="HTML Variable" w:semiHidden="1" w:unhideWhenUsed="1"/>
-    <w:lsdException w:name="Normal Table" w:semiHidden="1" w:unhideWhenUsed="1"/>
     <w:lsdException w:name="annotation subject" w:semiHidden="1" w:unhideWhenUsed="1"/>
     <w:lsdException w:name="No List" w:semiHidden="1" w:unhideWhenUsed="1"/>
     <w:lsdException w:name="Outline List 1" w:semiHidden="1" w:unhideWhenUsed="1"/>
@@ -1790,11 +1490,8 @@
     <w:lsdException w:name="Table Contemporary" w:semiHidden="1" w:unhideWhenUsed="1"/>
     <w:lsdException w:name="Table Elegant" w:semiHidden="1" w:unhideWhenUsed="1"/>
     <w:lsdException w:name="Table Professional" w:semiHidden="1" w:unhideWhenUsed="1"/>
-    <w:lsdException w:name="Table Subtle 1" w:semiHidden="1" w:unhideWhenUsed="1"/>
     <w:lsdException w:name="Table Subtle 2" w:semiHidden="1" w:unhideWhenUsed="1"/>
     <w:lsdException w:name="Table Web 1" w:semiHidden="1" w:unhideWhenUsed="1"/>
-    <w:lsdException w:name="Table Web 2" w:semiHidden="1" w:unhideWhenUsed="1"/>
-    <w:lsdException w:name="Table Web 3" w:semiHidden="1" w:unhideWhenUsed="1"/>
     <w:lsdException w:name="Balloon Text" w:semiHidden="1" w:unhideWhenUsed="1"/>
     <w:lsdException w:name="Table Grid" w:uiPriority="39"/>
     <w:lsdException w:name="Table Theme" w:semiHidden="1" w:unhideWhenUsed="1"/>
@@ -2013,18 +1710,23 @@
     <w:lsdException w:name="List Table 5 Dark Accent 6" w:uiPriority="50"/>
     <w:lsdException w:name="List Table 6 Colorful Accent 6" w:uiPriority="51"/>
     <w:lsdException w:name="List Table 7 Colorful Accent 6" w:uiPriority="52"/>
+    <w:lsdException w:name="Mention" w:semiHidden="1" w:unhideWhenUsed="1"/>
+    <w:lsdException w:name="Smart Hyperlink" w:semiHidden="1" w:unhideWhenUsed="1"/>
+    <w:lsdException w:name="Hashtag" w:semiHidden="1" w:unhideWhenUsed="1"/>
+    <w:lsdException w:name="Unresolved Mention" w:semiHidden="1" w:unhideWhenUsed="1"/>
+    <w:lsdException w:name="Smart Link" w:semiHidden="1" w:unhideWhenUsed="1"/>
   </w:latentStyles>
-  <w:style w:type="paragraph" w:default="1" w:styleId="Normal">
+  <w:style w:type="paragraph" w:default="1" w:styleId="a">
     <w:name w:val="Normal"/>
     <w:qFormat/>
   </w:style>
-  <w:style w:type="character" w:default="1" w:styleId="DefaultParagraphFont">
+  <w:style w:type="character" w:default="1" w:styleId="a0">
     <w:name w:val="Default Paragraph Font"/>
     <w:uiPriority w:val="1"/>
     <w:semiHidden/>
     <w:unhideWhenUsed/>
   </w:style>
-  <w:style w:type="table" w:default="1" w:styleId="TableNormal">
+  <w:style w:type="table" w:default="1" w:styleId="a1">
     <w:name w:val="Normal Table"/>
     <w:uiPriority w:val="99"/>
     <w:semiHidden/>
@@ -2039,15 +1741,15 @@
       </w:tblCellMar>
     </w:tblPr>
   </w:style>
-  <w:style w:type="numbering" w:default="1" w:styleId="NoList">
+  <w:style w:type="numbering" w:default="1" w:styleId="a2">
     <w:name w:val="No List"/>
     <w:uiPriority w:val="99"/>
     <w:semiHidden/>
     <w:unhideWhenUsed/>
   </w:style>
-  <w:style w:type="paragraph" w:styleId="ListParagraph">
+  <w:style w:type="paragraph" w:styleId="a3">
     <w:name w:val="List Paragraph"/>
-    <w:basedOn w:val="Normal"/>
+    <w:basedOn w:val="a"/>
     <w:uiPriority w:val="34"/>
     <w:qFormat/>
     <w:rsid w:val="005B3123"/>
@@ -2056,9 +1758,9 @@
       <w:contextualSpacing/>
     </w:pPr>
   </w:style>
-  <w:style w:type="character" w:styleId="Hyperlink">
+  <w:style w:type="character" w:styleId="a4">
     <w:name w:val="Hyperlink"/>
-    <w:basedOn w:val="DefaultParagraphFont"/>
+    <w:basedOn w:val="a0"/>
     <w:uiPriority w:val="99"/>
     <w:unhideWhenUsed/>
     <w:rsid w:val="00CF5B1E"/>
@@ -2066,6 +1768,50 @@
       <w:color w:val="0563C1" w:themeColor="hyperlink"/>
       <w:u w:val="single"/>
     </w:rPr>
+  </w:style>
+  <w:style w:type="paragraph" w:styleId="a5">
+    <w:name w:val="header"/>
+    <w:basedOn w:val="a"/>
+    <w:link w:val="a6"/>
+    <w:uiPriority w:val="99"/>
+    <w:unhideWhenUsed/>
+    <w:rsid w:val="00D21767"/>
+    <w:pPr>
+      <w:tabs>
+        <w:tab w:val="center" w:pos="4252"/>
+        <w:tab w:val="right" w:pos="8504"/>
+      </w:tabs>
+      <w:snapToGrid w:val="0"/>
+    </w:pPr>
+  </w:style>
+  <w:style w:type="character" w:customStyle="1" w:styleId="a6">
+    <w:name w:val="ヘッダー (文字)"/>
+    <w:basedOn w:val="a0"/>
+    <w:link w:val="a5"/>
+    <w:uiPriority w:val="99"/>
+    <w:rsid w:val="00D21767"/>
+  </w:style>
+  <w:style w:type="paragraph" w:styleId="a7">
+    <w:name w:val="footer"/>
+    <w:basedOn w:val="a"/>
+    <w:link w:val="a8"/>
+    <w:uiPriority w:val="99"/>
+    <w:unhideWhenUsed/>
+    <w:rsid w:val="00D21767"/>
+    <w:pPr>
+      <w:tabs>
+        <w:tab w:val="center" w:pos="4252"/>
+        <w:tab w:val="right" w:pos="8504"/>
+      </w:tabs>
+      <w:snapToGrid w:val="0"/>
+    </w:pPr>
+  </w:style>
+  <w:style w:type="character" w:customStyle="1" w:styleId="a8">
+    <w:name w:val="フッター (文字)"/>
+    <w:basedOn w:val="a0"/>
+    <w:link w:val="a7"/>
+    <w:uiPriority w:val="99"/>
+    <w:rsid w:val="00D21767"/>
   </w:style>
 </w:styles>
 </file>

</xml_diff>